<commit_message>
docs: Menambahkan dokumen pengujian
</commit_message>
<xml_diff>
--- a/pengujian/Dokumen_UAT.docx
+++ b/pengujian/Dokumen_UAT.docx
@@ -18,6 +18,8 @@
         </w:rPr>
       </w:pPr>
       <w:bookmarkStart w:id="0" w:name="hp_TitlePage"/>
+      <w:bookmarkStart w:id="1" w:name="_GoBack"/>
+      <w:bookmarkEnd w:id="1"/>
       <w:r>
         <w:rPr>
           <w:rFonts w:ascii="Angsana New" w:hAnsi="Angsana New" w:cs="Angsana New"/>
@@ -402,8 +404,8 @@
           <w:rFonts w:ascii="Arial" w:hAnsi="Arial" w:cs="Arial"/>
         </w:rPr>
       </w:pPr>
-      <w:bookmarkStart w:id="1" w:name="hp_LogicalHeaderComplete"/>
-      <w:bookmarkStart w:id="2" w:name="hp_TableofContents"/>
+      <w:bookmarkStart w:id="2" w:name="hp_LogicalHeaderComplete"/>
+      <w:bookmarkStart w:id="3" w:name="hp_TableofContents"/>
       <w:bookmarkEnd w:id="0"/>
       <w:r>
         <w:rPr>
@@ -952,8 +954,8 @@
           <w:lang w:val="id-ID"/>
         </w:rPr>
       </w:pPr>
-      <w:bookmarkStart w:id="3" w:name="hp_DistributionList"/>
-      <w:bookmarkEnd w:id="1"/>
+      <w:bookmarkStart w:id="4" w:name="hp_DistributionList"/>
+      <w:bookmarkEnd w:id="2"/>
       <w:r>
         <w:rPr>
           <w:rFonts w:ascii="Arial" w:hAnsi="Arial" w:cs="Arial"/>
@@ -2028,8 +2030,8 @@
           <w:rFonts w:ascii="Arial" w:hAnsi="Arial" w:cs="Arial"/>
         </w:rPr>
       </w:pPr>
-      <w:bookmarkStart w:id="4" w:name="hp_RevisionHistory"/>
-      <w:bookmarkEnd w:id="3"/>
+      <w:bookmarkStart w:id="5" w:name="hp_RevisionHistory"/>
+      <w:bookmarkEnd w:id="4"/>
       <w:r>
         <w:rPr>
           <w:rFonts w:ascii="Arial" w:hAnsi="Arial" w:cs="Arial"/>
@@ -2651,7 +2653,7 @@
           </w:p>
         </w:tc>
       </w:tr>
-      <w:bookmarkEnd w:id="4"/>
+      <w:bookmarkEnd w:id="5"/>
     </w:tbl>
     <w:p>
       <w:pPr>
@@ -3557,15 +3559,7 @@
           <w:sz w:val="21"/>
           <w:szCs w:val="21"/>
         </w:rPr>
-        <w:t>I</w:t>
-      </w:r>
-      <w:r>
-        <w:rPr>
-          <w:rFonts w:ascii="Arial" w:hAnsi="Arial" w:cs="Arial"/>
-          <w:sz w:val="21"/>
-          <w:szCs w:val="21"/>
-        </w:rPr>
-        <w:t>zuardo Zulkarnain, S.Pd., M.T.</w:t>
+        <w:t>Izuardo Zulkarnain, S.Pd., M.T.</w:t>
       </w:r>
       <w:r>
         <w:rPr>
@@ -3872,14 +3866,6 @@
           <w:szCs w:val="22"/>
         </w:rPr>
         <w:tab/>
-      </w:r>
-      <w:r>
-        <w:rPr>
-          <w:rFonts w:ascii="Arial" w:hAnsi="Arial" w:cs="Arial"/>
-          <w:color w:val="000000"/>
-          <w:sz w:val="22"/>
-          <w:szCs w:val="22"/>
-        </w:rPr>
         <w:t>Mei 2025</w:t>
       </w:r>
       <w:r>
@@ -3919,8 +3905,6 @@
         <w:tab/>
         <w:t xml:space="preserve">  </w:t>
       </w:r>
-      <w:bookmarkStart w:id="5" w:name="_GoBack"/>
-      <w:bookmarkEnd w:id="5"/>
       <w:r>
         <w:rPr>
           <w:rFonts w:ascii="Arial" w:hAnsi="Arial" w:cs="Arial"/>
@@ -4034,7 +4018,7 @@
         </w:rPr>
       </w:pPr>
     </w:p>
-    <w:bookmarkEnd w:id="2"/>
+    <w:bookmarkEnd w:id="3"/>
     <w:p>
       <w:pPr>
         <w:rPr>
@@ -11251,6 +11235,21 @@
 </file>
 
 <file path=customXml/item1.xml><?xml version="1.0" encoding="utf-8"?>
+<?mso-contentType ?>
+<FormTemplates xmlns="http://schemas.microsoft.com/sharepoint/v3/contenttype/forms">
+  <Display>DocumentLibraryForm</Display>
+  <Edit>DocumentLibraryForm</Edit>
+  <New>DocumentLibraryForm</New>
+</FormTemplates>
+</file>
+
+<file path=customXml/item2.xml><?xml version="1.0" encoding="utf-8"?>
+<p:properties xmlns:p="http://schemas.microsoft.com/office/2006/metadata/properties" xmlns:xsi="http://www.w3.org/2001/XMLSchema-instance" xmlns:pc="http://schemas.microsoft.com/office/infopath/2007/PartnerControls">
+  <documentManagement/>
+</p:properties>
+</file>
+
+<file path=customXml/item3.xml><?xml version="1.0" encoding="utf-8"?>
 <ct:contentTypeSchema xmlns:ct="http://schemas.microsoft.com/office/2006/metadata/contentType" xmlns:ma="http://schemas.microsoft.com/office/2006/metadata/properties/metaAttributes" ct:_="" ma:_="" ma:contentTypeName="Document" ma:contentTypeID="0x010100FBF72DB681DA8A40861945948DCC9733" ma:contentTypeVersion="12" ma:contentTypeDescription="Create a new document." ma:contentTypeScope="" ma:versionID="9644106f442a4921a9a5eba2d5a50ed8">
   <xsd:schema xmlns:xsd="http://www.w3.org/2001/XMLSchema" xmlns:xs="http://www.w3.org/2001/XMLSchema" xmlns:p="http://schemas.microsoft.com/office/2006/metadata/properties" xmlns:ns2="13409a9a-c271-4348-a5ca-19f2f99020f7" xmlns:ns3="795ac6b4-547c-449e-aeb9-c6f539d19abb" targetNamespace="http://schemas.microsoft.com/office/2006/metadata/properties" ma:root="true" ma:fieldsID="065da63b4158699e8b74f8a455cfae7e" ns2:_="" ns3:_="">
     <xsd:import namespace="13409a9a-c271-4348-a5ca-19f2f99020f7"/>
@@ -11467,21 +11466,6 @@
 </ct:contentTypeSchema>
 </file>
 
-<file path=customXml/item2.xml><?xml version="1.0" encoding="utf-8"?>
-<p:properties xmlns:p="http://schemas.microsoft.com/office/2006/metadata/properties" xmlns:xsi="http://www.w3.org/2001/XMLSchema-instance" xmlns:pc="http://schemas.microsoft.com/office/infopath/2007/PartnerControls">
-  <documentManagement/>
-</p:properties>
-</file>
-
-<file path=customXml/item3.xml><?xml version="1.0" encoding="utf-8"?>
-<?mso-contentType ?>
-<FormTemplates xmlns="http://schemas.microsoft.com/sharepoint/v3/contenttype/forms">
-  <Display>DocumentLibraryForm</Display>
-  <Edit>DocumentLibraryForm</Edit>
-  <New>DocumentLibraryForm</New>
-</FormTemplates>
-</file>
-
 <file path=customXml/item4.xml><?xml version="1.0" encoding="utf-8"?>
 <LongProperties xmlns="http://schemas.microsoft.com/office/2006/metadata/longProperties"/>
 </file>
@@ -11491,6 +11475,23 @@
 </file>
 
 <file path=customXml/itemProps1.xml><?xml version="1.0" encoding="utf-8"?>
+<ds:datastoreItem xmlns:ds="http://schemas.openxmlformats.org/officeDocument/2006/customXml" ds:itemID="{9A6A905D-C408-4DA2-9FB1-C09B96F22C0E}">
+  <ds:schemaRefs>
+    <ds:schemaRef ds:uri="http://schemas.microsoft.com/sharepoint/v3/contenttype/forms"/>
+  </ds:schemaRefs>
+</ds:datastoreItem>
+</file>
+
+<file path=customXml/itemProps2.xml><?xml version="1.0" encoding="utf-8"?>
+<ds:datastoreItem xmlns:ds="http://schemas.openxmlformats.org/officeDocument/2006/customXml" ds:itemID="{A765170B-0C66-445A-8875-002169346616}">
+  <ds:schemaRefs>
+    <ds:schemaRef ds:uri="http://schemas.microsoft.com/office/2006/metadata/properties"/>
+    <ds:schemaRef ds:uri="http://schemas.microsoft.com/office/infopath/2007/PartnerControls"/>
+  </ds:schemaRefs>
+</ds:datastoreItem>
+</file>
+
+<file path=customXml/itemProps3.xml><?xml version="1.0" encoding="utf-8"?>
 <ds:datastoreItem xmlns:ds="http://schemas.openxmlformats.org/officeDocument/2006/customXml" ds:itemID="{1D6F7B0D-877D-4138-8B3B-C8D8939C60A3}">
   <ds:schemaRefs>
     <ds:schemaRef ds:uri="http://schemas.microsoft.com/office/2006/metadata/contentType"/>
@@ -11509,23 +11510,6 @@
 </ds:datastoreItem>
 </file>
 
-<file path=customXml/itemProps2.xml><?xml version="1.0" encoding="utf-8"?>
-<ds:datastoreItem xmlns:ds="http://schemas.openxmlformats.org/officeDocument/2006/customXml" ds:itemID="{A765170B-0C66-445A-8875-002169346616}">
-  <ds:schemaRefs>
-    <ds:schemaRef ds:uri="http://schemas.microsoft.com/office/2006/metadata/properties"/>
-    <ds:schemaRef ds:uri="http://schemas.microsoft.com/office/infopath/2007/PartnerControls"/>
-  </ds:schemaRefs>
-</ds:datastoreItem>
-</file>
-
-<file path=customXml/itemProps3.xml><?xml version="1.0" encoding="utf-8"?>
-<ds:datastoreItem xmlns:ds="http://schemas.openxmlformats.org/officeDocument/2006/customXml" ds:itemID="{9A6A905D-C408-4DA2-9FB1-C09B96F22C0E}">
-  <ds:schemaRefs>
-    <ds:schemaRef ds:uri="http://schemas.microsoft.com/sharepoint/v3/contenttype/forms"/>
-  </ds:schemaRefs>
-</ds:datastoreItem>
-</file>
-
 <file path=customXml/itemProps4.xml><?xml version="1.0" encoding="utf-8"?>
 <ds:datastoreItem xmlns:ds="http://schemas.openxmlformats.org/officeDocument/2006/customXml" ds:itemID="{86CC811F-37F6-4C54-99D5-BCA3CC240B0F}">
   <ds:schemaRefs>
@@ -11535,7 +11519,7 @@
 </file>
 
 <file path=customXml/itemProps5.xml><?xml version="1.0" encoding="utf-8"?>
-<ds:datastoreItem xmlns:ds="http://schemas.openxmlformats.org/officeDocument/2006/customXml" ds:itemID="{95DA072C-B933-4622-9B7B-5C627F1AF29F}">
+<ds:datastoreItem xmlns:ds="http://schemas.openxmlformats.org/officeDocument/2006/customXml" ds:itemID="{5D231407-9DE8-43C8-82FA-E980C28C8725}">
   <ds:schemaRefs>
     <ds:schemaRef ds:uri="http://schemas.openxmlformats.org/officeDocument/2006/bibliography"/>
   </ds:schemaRefs>

</xml_diff>

<commit_message>
docs: Memperbaiki Kesalahan pada Dokumen Pengujian UAT
</commit_message>
<xml_diff>
--- a/pengujian/Dokumen_UAT.docx
+++ b/pengujian/Dokumen_UAT.docx
@@ -18,8 +18,6 @@
         </w:rPr>
       </w:pPr>
       <w:bookmarkStart w:id="0" w:name="hp_TitlePage"/>
-      <w:bookmarkStart w:id="1" w:name="_GoBack"/>
-      <w:bookmarkEnd w:id="1"/>
       <w:r>
         <w:rPr>
           <w:rFonts w:ascii="Angsana New" w:hAnsi="Angsana New" w:cs="Angsana New"/>
@@ -404,8 +402,8 @@
           <w:rFonts w:ascii="Arial" w:hAnsi="Arial" w:cs="Arial"/>
         </w:rPr>
       </w:pPr>
-      <w:bookmarkStart w:id="2" w:name="hp_LogicalHeaderComplete"/>
-      <w:bookmarkStart w:id="3" w:name="hp_TableofContents"/>
+      <w:bookmarkStart w:id="1" w:name="hp_LogicalHeaderComplete"/>
+      <w:bookmarkStart w:id="2" w:name="hp_TableofContents"/>
       <w:bookmarkEnd w:id="0"/>
       <w:r>
         <w:rPr>
@@ -954,8 +952,8 @@
           <w:lang w:val="id-ID"/>
         </w:rPr>
       </w:pPr>
-      <w:bookmarkStart w:id="4" w:name="hp_DistributionList"/>
-      <w:bookmarkEnd w:id="2"/>
+      <w:bookmarkStart w:id="3" w:name="hp_DistributionList"/>
+      <w:bookmarkEnd w:id="1"/>
       <w:r>
         <w:rPr>
           <w:rFonts w:ascii="Arial" w:hAnsi="Arial" w:cs="Arial"/>
@@ -2030,8 +2028,8 @@
           <w:rFonts w:ascii="Arial" w:hAnsi="Arial" w:cs="Arial"/>
         </w:rPr>
       </w:pPr>
-      <w:bookmarkStart w:id="5" w:name="hp_RevisionHistory"/>
-      <w:bookmarkEnd w:id="4"/>
+      <w:bookmarkStart w:id="4" w:name="hp_RevisionHistory"/>
+      <w:bookmarkEnd w:id="3"/>
       <w:r>
         <w:rPr>
           <w:rFonts w:ascii="Arial" w:hAnsi="Arial" w:cs="Arial"/>
@@ -2653,7 +2651,7 @@
           </w:p>
         </w:tc>
       </w:tr>
-      <w:bookmarkEnd w:id="5"/>
+      <w:bookmarkEnd w:id="4"/>
     </w:tbl>
     <w:p>
       <w:pPr>
@@ -4018,7 +4016,7 @@
         </w:rPr>
       </w:pPr>
     </w:p>
-    <w:bookmarkEnd w:id="3"/>
+    <w:bookmarkEnd w:id="2"/>
     <w:p>
       <w:pPr>
         <w:rPr>
@@ -7021,7 +7019,7 @@
       </w:tr>
       <w:tr>
         <w:trPr>
-          <w:trHeight w:val="2662"/>
+          <w:trHeight w:val="516"/>
         </w:trPr>
         <w:tc>
           <w:tcPr>
@@ -7072,13 +7070,25 @@
               <w:rPr>
                 <w:rFonts w:ascii="Arial" w:hAnsi="Arial" w:cs="Arial"/>
               </w:rPr>
-              <w:t xml:space="preserve">Pengujian Alur Autentikasi </w:t>
-            </w:r>
-            <w:r>
-              <w:rPr>
-                <w:rFonts w:ascii="Arial" w:hAnsi="Arial" w:cs="Arial"/>
-              </w:rPr>
-              <w:t>Admin.</w:t>
+              <w:t>M</w:t>
+            </w:r>
+            <w:r>
+              <w:rPr>
+                <w:rFonts w:ascii="Arial" w:hAnsi="Arial" w:cs="Arial"/>
+              </w:rPr>
+              <w:t>enambahkan album baru</w:t>
+            </w:r>
+            <w:r>
+              <w:rPr>
+                <w:rFonts w:ascii="Arial" w:hAnsi="Arial" w:cs="Arial"/>
+              </w:rPr>
+              <w:t xml:space="preserve"> pada</w:t>
+            </w:r>
+            <w:r>
+              <w:rPr>
+                <w:rFonts w:ascii="Arial" w:hAnsi="Arial" w:cs="Arial"/>
+              </w:rPr>
+              <w:t xml:space="preserve"> halaman galeri admin.</w:t>
             </w:r>
           </w:p>
         </w:tc>
@@ -7110,77 +7120,7 @@
                 <w:rFonts w:ascii="Arial" w:hAnsi="Arial" w:cs="Arial"/>
                 <w:szCs w:val="22"/>
               </w:rPr>
-              <w:t>Membuka halaman login website HMIF</w:t>
-            </w:r>
-          </w:p>
-          <w:p>
-            <w:pPr>
-              <w:numPr>
-                <w:ilvl w:val="0"/>
-                <w:numId w:val="6"/>
-              </w:numPr>
-              <w:spacing w:line="360" w:lineRule="auto"/>
-              <w:ind w:left="172" w:hanging="142"/>
-              <w:rPr>
-                <w:rFonts w:ascii="Arial" w:hAnsi="Arial" w:cs="Arial"/>
-                <w:szCs w:val="22"/>
-              </w:rPr>
-            </w:pPr>
-            <w:r>
-              <w:rPr>
-                <w:rFonts w:ascii="Arial" w:hAnsi="Arial" w:cs="Arial"/>
-                <w:szCs w:val="22"/>
-              </w:rPr>
-              <w:t>M</w:t>
-            </w:r>
-            <w:r>
-              <w:rPr>
-                <w:rFonts w:ascii="Arial" w:hAnsi="Arial" w:cs="Arial"/>
-                <w:szCs w:val="22"/>
-              </w:rPr>
-              <w:t>em</w:t>
-            </w:r>
-            <w:r>
-              <w:rPr>
-                <w:rFonts w:ascii="Arial" w:hAnsi="Arial" w:cs="Arial"/>
-                <w:szCs w:val="22"/>
-              </w:rPr>
-              <w:t>asukkan email dan password yang salah</w:t>
-            </w:r>
-          </w:p>
-          <w:p>
-            <w:pPr>
-              <w:numPr>
-                <w:ilvl w:val="0"/>
-                <w:numId w:val="6"/>
-              </w:numPr>
-              <w:spacing w:line="360" w:lineRule="auto"/>
-              <w:ind w:left="172" w:hanging="142"/>
-              <w:rPr>
-                <w:rFonts w:ascii="Arial" w:hAnsi="Arial" w:cs="Arial"/>
-                <w:szCs w:val="22"/>
-              </w:rPr>
-            </w:pPr>
-            <w:r>
-              <w:rPr>
-                <w:rFonts w:ascii="Arial" w:hAnsi="Arial" w:cs="Arial"/>
-                <w:szCs w:val="22"/>
-              </w:rPr>
-              <w:t xml:space="preserve">Klik Login dan </w:t>
-            </w:r>
-            <w:r>
-              <w:rPr>
-                <w:rFonts w:ascii="Arial" w:hAnsi="Arial" w:cs="Arial"/>
-                <w:szCs w:val="22"/>
-              </w:rPr>
-              <w:t>memastikan</w:t>
-            </w:r>
-            <w:r>
-              <w:rPr>
-                <w:rFonts w:ascii="Arial" w:hAnsi="Arial" w:cs="Arial"/>
-                <w:szCs w:val="22"/>
-              </w:rPr>
-              <w:t xml:space="preserve"> muncul pesan “Email atau password salah”</w:t>
+              <w:t>Klik menu Galeri</w:t>
             </w:r>
           </w:p>
           <w:p>
@@ -7201,7 +7141,28 @@
                 <w:rFonts w:ascii="Arial" w:hAnsi="Arial" w:cs="Arial"/>
                 <w:szCs w:val="22"/>
               </w:rPr>
-              <w:t>Masukkan email dan password yang benar</w:t>
+              <w:t>Klik tombol</w:t>
+            </w:r>
+            <w:r>
+              <w:rPr>
+                <w:rFonts w:ascii="Arial" w:hAnsi="Arial" w:cs="Arial"/>
+                <w:szCs w:val="22"/>
+              </w:rPr>
+              <w:t xml:space="preserve"> “</w:t>
+            </w:r>
+            <w:r>
+              <w:rPr>
+                <w:rFonts w:ascii="Arial" w:hAnsi="Arial" w:cs="Arial"/>
+                <w:szCs w:val="22"/>
+              </w:rPr>
+              <w:t>+ Tambah Album</w:t>
+            </w:r>
+            <w:r>
+              <w:rPr>
+                <w:rFonts w:ascii="Arial" w:hAnsi="Arial" w:cs="Arial"/>
+                <w:szCs w:val="22"/>
+              </w:rPr>
+              <w:t>”</w:t>
             </w:r>
           </w:p>
           <w:p>
@@ -7222,336 +7183,9 @@
                 <w:rFonts w:ascii="Arial" w:hAnsi="Arial" w:cs="Arial"/>
                 <w:szCs w:val="22"/>
               </w:rPr>
-              <w:t xml:space="preserve">Klik Login dan pastikan </w:t>
-            </w:r>
-            <w:r>
-              <w:rPr>
-                <w:rFonts w:ascii="Arial" w:hAnsi="Arial" w:cs="Arial"/>
-                <w:szCs w:val="22"/>
-              </w:rPr>
-              <w:t xml:space="preserve">login berhasil dengan </w:t>
-            </w:r>
-            <w:r>
-              <w:rPr>
-                <w:rFonts w:ascii="Arial" w:hAnsi="Arial" w:cs="Arial"/>
-                <w:szCs w:val="22"/>
-              </w:rPr>
-              <w:t xml:space="preserve">diarahkan ke halaman dashboard </w:t>
-            </w:r>
-            <w:r>
-              <w:rPr>
-                <w:rFonts w:ascii="Arial" w:hAnsi="Arial" w:cs="Arial"/>
-                <w:szCs w:val="22"/>
-              </w:rPr>
-              <w:t>admin</w:t>
-            </w:r>
-          </w:p>
-        </w:tc>
-        <w:tc>
-          <w:tcPr>
-            <w:tcW w:w="2268" w:type="dxa"/>
-            <w:tcBorders>
-              <w:top w:val="single" w:sz="12" w:space="0" w:color="auto"/>
-              <w:left w:val="single" w:sz="6" w:space="0" w:color="auto"/>
-              <w:bottom w:val="single" w:sz="12" w:space="0" w:color="auto"/>
-              <w:right w:val="single" w:sz="6" w:space="0" w:color="auto"/>
-            </w:tcBorders>
-          </w:tcPr>
-          <w:p>
-            <w:pPr>
-              <w:numPr>
-                <w:ilvl w:val="0"/>
-                <w:numId w:val="6"/>
-              </w:numPr>
-              <w:spacing w:before="80" w:line="360" w:lineRule="auto"/>
-              <w:ind w:left="175" w:hanging="141"/>
-              <w:rPr>
-                <w:rFonts w:ascii="Arial" w:hAnsi="Arial" w:cs="Arial"/>
-              </w:rPr>
-            </w:pPr>
-            <w:r>
-              <w:rPr>
-                <w:rFonts w:ascii="Arial" w:hAnsi="Arial" w:cs="Arial"/>
-              </w:rPr>
-              <w:t>Sistem menampilkan pesan</w:t>
-            </w:r>
-            <w:r>
-              <w:rPr>
-                <w:rFonts w:ascii="Arial" w:hAnsi="Arial" w:cs="Arial"/>
-              </w:rPr>
-              <w:t xml:space="preserve"> kesalahan</w:t>
-            </w:r>
-            <w:r>
-              <w:rPr>
-                <w:rFonts w:ascii="Arial" w:hAnsi="Arial" w:cs="Arial"/>
-              </w:rPr>
-              <w:t xml:space="preserve"> </w:t>
-            </w:r>
-            <w:r>
-              <w:rPr>
-                <w:rFonts w:ascii="Arial" w:hAnsi="Arial" w:cs="Arial"/>
-              </w:rPr>
-              <w:t>ketika email atau password salah</w:t>
-            </w:r>
-          </w:p>
-          <w:p>
-            <w:pPr>
-              <w:numPr>
-                <w:ilvl w:val="0"/>
-                <w:numId w:val="6"/>
-              </w:numPr>
-              <w:spacing w:before="80" w:line="360" w:lineRule="auto"/>
-              <w:ind w:left="175" w:hanging="141"/>
-              <w:rPr>
-                <w:rFonts w:ascii="Arial" w:hAnsi="Arial" w:cs="Arial"/>
-              </w:rPr>
-            </w:pPr>
-            <w:r>
-              <w:rPr>
-                <w:rFonts w:ascii="Arial" w:hAnsi="Arial" w:cs="Arial"/>
-              </w:rPr>
-              <w:t>M</w:t>
-            </w:r>
-            <w:r>
-              <w:rPr>
-                <w:rFonts w:ascii="Arial" w:hAnsi="Arial" w:cs="Arial"/>
-              </w:rPr>
-              <w:t xml:space="preserve">engarahkan ke </w:t>
-            </w:r>
-            <w:r>
-              <w:rPr>
-                <w:rFonts w:ascii="Arial" w:hAnsi="Arial" w:cs="Arial"/>
-              </w:rPr>
-              <w:t xml:space="preserve">halaman </w:t>
-            </w:r>
-            <w:r>
-              <w:rPr>
-                <w:rFonts w:ascii="Arial" w:hAnsi="Arial" w:cs="Arial"/>
-              </w:rPr>
-              <w:t xml:space="preserve">dashboard admin </w:t>
-            </w:r>
-            <w:r>
-              <w:rPr>
-                <w:rFonts w:ascii="Arial" w:hAnsi="Arial" w:cs="Arial"/>
-              </w:rPr>
-              <w:t>ketika</w:t>
-            </w:r>
-            <w:r>
-              <w:rPr>
-                <w:rFonts w:ascii="Arial" w:hAnsi="Arial" w:cs="Arial"/>
-              </w:rPr>
-              <w:t xml:space="preserve"> login berhasil.</w:t>
-            </w:r>
-          </w:p>
-        </w:tc>
-        <w:tc>
-          <w:tcPr>
-            <w:tcW w:w="2410" w:type="dxa"/>
-            <w:tcBorders>
-              <w:top w:val="single" w:sz="12" w:space="0" w:color="auto"/>
-              <w:left w:val="single" w:sz="6" w:space="0" w:color="auto"/>
-              <w:bottom w:val="single" w:sz="12" w:space="0" w:color="auto"/>
-              <w:right w:val="single" w:sz="6" w:space="0" w:color="auto"/>
-            </w:tcBorders>
-          </w:tcPr>
-          <w:p>
-            <w:pPr>
-              <w:spacing w:before="80" w:line="360" w:lineRule="auto"/>
-              <w:jc w:val="both"/>
-              <w:rPr>
-                <w:rFonts w:ascii="Arial" w:hAnsi="Arial" w:cs="Arial"/>
-              </w:rPr>
-            </w:pPr>
-          </w:p>
-          <w:p>
-            <w:pPr>
-              <w:spacing w:before="80" w:line="360" w:lineRule="auto"/>
-              <w:jc w:val="both"/>
-              <w:rPr>
-                <w:rFonts w:ascii="Arial" w:hAnsi="Arial" w:cs="Arial"/>
-              </w:rPr>
-            </w:pPr>
-          </w:p>
-          <w:p>
-            <w:pPr>
-              <w:spacing w:before="80" w:line="360" w:lineRule="auto"/>
-              <w:jc w:val="both"/>
-              <w:rPr>
-                <w:rFonts w:ascii="Arial" w:hAnsi="Arial" w:cs="Arial"/>
-              </w:rPr>
-            </w:pPr>
-          </w:p>
-        </w:tc>
-        <w:tc>
-          <w:tcPr>
-            <w:tcW w:w="1559" w:type="dxa"/>
-            <w:tcBorders>
-              <w:top w:val="single" w:sz="12" w:space="0" w:color="auto"/>
-              <w:left w:val="single" w:sz="6" w:space="0" w:color="auto"/>
-              <w:bottom w:val="single" w:sz="12" w:space="0" w:color="auto"/>
-              <w:right w:val="single" w:sz="6" w:space="0" w:color="auto"/>
-            </w:tcBorders>
-          </w:tcPr>
-          <w:p>
-            <w:pPr>
-              <w:spacing w:line="360" w:lineRule="auto"/>
-              <w:rPr>
-                <w:rFonts w:ascii="Arial" w:hAnsi="Arial" w:cs="Arial"/>
-                <w:szCs w:val="22"/>
-              </w:rPr>
-            </w:pPr>
-          </w:p>
-        </w:tc>
-        <w:tc>
-          <w:tcPr>
-            <w:tcW w:w="1276" w:type="dxa"/>
-            <w:tcBorders>
-              <w:top w:val="single" w:sz="12" w:space="0" w:color="auto"/>
-              <w:left w:val="single" w:sz="6" w:space="0" w:color="auto"/>
-              <w:bottom w:val="single" w:sz="12" w:space="0" w:color="auto"/>
-              <w:right w:val="single" w:sz="6" w:space="0" w:color="auto"/>
-            </w:tcBorders>
-          </w:tcPr>
-          <w:p>
-            <w:pPr>
-              <w:spacing w:before="80" w:line="360" w:lineRule="auto"/>
-              <w:ind w:left="-108" w:right="-105"/>
-              <w:jc w:val="center"/>
-              <w:rPr>
-                <w:rFonts w:ascii="Arial" w:hAnsi="Arial" w:cs="Arial"/>
-                <w:szCs w:val="22"/>
-              </w:rPr>
-            </w:pPr>
-          </w:p>
-        </w:tc>
-        <w:tc>
-          <w:tcPr>
-            <w:tcW w:w="850" w:type="dxa"/>
-            <w:tcBorders>
-              <w:top w:val="single" w:sz="12" w:space="0" w:color="auto"/>
-              <w:left w:val="single" w:sz="6" w:space="0" w:color="auto"/>
-              <w:bottom w:val="single" w:sz="12" w:space="0" w:color="auto"/>
-              <w:right w:val="single" w:sz="6" w:space="0" w:color="auto"/>
-            </w:tcBorders>
-          </w:tcPr>
-          <w:p>
-            <w:pPr>
-              <w:spacing w:before="80" w:line="360" w:lineRule="auto"/>
-              <w:ind w:left="-257" w:right="-259"/>
-              <w:jc w:val="center"/>
-              <w:rPr>
-                <w:rFonts w:ascii="Arial" w:hAnsi="Arial" w:cs="Arial"/>
-                <w:szCs w:val="22"/>
-              </w:rPr>
-            </w:pPr>
-          </w:p>
-        </w:tc>
-        <w:tc>
-          <w:tcPr>
-            <w:tcW w:w="1276" w:type="dxa"/>
-            <w:tcBorders>
-              <w:top w:val="single" w:sz="12" w:space="0" w:color="auto"/>
-              <w:left w:val="single" w:sz="6" w:space="0" w:color="auto"/>
-              <w:bottom w:val="single" w:sz="12" w:space="0" w:color="auto"/>
-              <w:right w:val="single" w:sz="12" w:space="0" w:color="auto"/>
-            </w:tcBorders>
-          </w:tcPr>
-          <w:p>
-            <w:pPr>
-              <w:spacing w:before="80" w:line="360" w:lineRule="auto"/>
-              <w:rPr>
-                <w:rFonts w:ascii="Arial" w:hAnsi="Arial" w:cs="Arial"/>
-              </w:rPr>
-            </w:pPr>
-          </w:p>
-        </w:tc>
-      </w:tr>
-      <w:tr>
-        <w:trPr>
-          <w:trHeight w:val="516"/>
-        </w:trPr>
-        <w:tc>
-          <w:tcPr>
-            <w:tcW w:w="630" w:type="dxa"/>
-            <w:tcBorders>
-              <w:top w:val="single" w:sz="12" w:space="0" w:color="auto"/>
-              <w:left w:val="single" w:sz="12" w:space="0" w:color="auto"/>
-              <w:bottom w:val="single" w:sz="12" w:space="0" w:color="auto"/>
-              <w:right w:val="single" w:sz="6" w:space="0" w:color="auto"/>
-            </w:tcBorders>
-          </w:tcPr>
-          <w:p>
-            <w:pPr>
-              <w:spacing w:before="80"/>
-              <w:jc w:val="center"/>
-              <w:rPr>
-                <w:rFonts w:ascii="Arial" w:hAnsi="Arial" w:cs="Arial"/>
-                <w:szCs w:val="22"/>
-              </w:rPr>
-            </w:pPr>
-            <w:r>
-              <w:rPr>
-                <w:rFonts w:ascii="Arial" w:hAnsi="Arial" w:cs="Arial"/>
-                <w:szCs w:val="22"/>
-              </w:rPr>
-              <w:lastRenderedPageBreak/>
-              <w:t>4</w:t>
-            </w:r>
-          </w:p>
-        </w:tc>
-        <w:tc>
-          <w:tcPr>
-            <w:tcW w:w="1636" w:type="dxa"/>
-            <w:tcBorders>
-              <w:top w:val="single" w:sz="12" w:space="0" w:color="auto"/>
-              <w:left w:val="single" w:sz="6" w:space="0" w:color="auto"/>
-              <w:bottom w:val="single" w:sz="12" w:space="0" w:color="auto"/>
-              <w:right w:val="single" w:sz="6" w:space="0" w:color="auto"/>
-            </w:tcBorders>
-          </w:tcPr>
-          <w:p>
-            <w:pPr>
-              <w:spacing w:before="80" w:line="360" w:lineRule="auto"/>
-              <w:rPr>
-                <w:rFonts w:ascii="Arial" w:hAnsi="Arial" w:cs="Arial"/>
-              </w:rPr>
-            </w:pPr>
-            <w:r>
-              <w:rPr>
-                <w:rFonts w:ascii="Arial" w:hAnsi="Arial" w:cs="Arial"/>
-              </w:rPr>
-              <w:t>M</w:t>
-            </w:r>
-            <w:r>
-              <w:rPr>
-                <w:rFonts w:ascii="Arial" w:hAnsi="Arial" w:cs="Arial"/>
-              </w:rPr>
-              <w:t>enambahkan album baru</w:t>
-            </w:r>
-            <w:r>
-              <w:rPr>
-                <w:rFonts w:ascii="Arial" w:hAnsi="Arial" w:cs="Arial"/>
-              </w:rPr>
-              <w:t xml:space="preserve"> pada</w:t>
-            </w:r>
-            <w:r>
-              <w:rPr>
-                <w:rFonts w:ascii="Arial" w:hAnsi="Arial" w:cs="Arial"/>
-              </w:rPr>
-              <w:t xml:space="preserve"> halaman galeri admin.</w:t>
-            </w:r>
-          </w:p>
-        </w:tc>
-        <w:tc>
-          <w:tcPr>
-            <w:tcW w:w="3969" w:type="dxa"/>
-            <w:tcBorders>
-              <w:top w:val="single" w:sz="12" w:space="0" w:color="auto"/>
-              <w:left w:val="single" w:sz="6" w:space="0" w:color="auto"/>
-              <w:bottom w:val="single" w:sz="12" w:space="0" w:color="auto"/>
-              <w:right w:val="single" w:sz="6" w:space="0" w:color="auto"/>
-            </w:tcBorders>
-          </w:tcPr>
+              <w:t>Isi form dengan Nama album "test-album" dan upload foto sebagai thumbnail</w:t>
+            </w:r>
+          </w:p>
           <w:p>
             <w:pPr>
               <w:numPr>
@@ -7570,7 +7204,7 @@
                 <w:rFonts w:ascii="Arial" w:hAnsi="Arial" w:cs="Arial"/>
                 <w:szCs w:val="22"/>
               </w:rPr>
-              <w:t>Klik menu Galeri</w:t>
+              <w:t>Klik tombol Simpan</w:t>
             </w:r>
           </w:p>
           <w:p>
@@ -7591,30 +7225,263 @@
                 <w:rFonts w:ascii="Arial" w:hAnsi="Arial" w:cs="Arial"/>
                 <w:szCs w:val="22"/>
               </w:rPr>
-              <w:t>Klik tombol</w:t>
-            </w:r>
-            <w:r>
-              <w:rPr>
-                <w:rFonts w:ascii="Arial" w:hAnsi="Arial" w:cs="Arial"/>
-                <w:szCs w:val="22"/>
-              </w:rPr>
-              <w:t xml:space="preserve"> “</w:t>
-            </w:r>
-            <w:r>
-              <w:rPr>
-                <w:rFonts w:ascii="Arial" w:hAnsi="Arial" w:cs="Arial"/>
-                <w:szCs w:val="22"/>
-              </w:rPr>
-              <w:t>+ Tambah Album</w:t>
-            </w:r>
-            <w:r>
-              <w:rPr>
-                <w:rFonts w:ascii="Arial" w:hAnsi="Arial" w:cs="Arial"/>
-                <w:szCs w:val="22"/>
-              </w:rPr>
-              <w:t>”</w:t>
-            </w:r>
-          </w:p>
+              <w:t>Memeriksa apakah album yang baru ditambahkan tampil di daftar album</w:t>
+            </w:r>
+          </w:p>
+        </w:tc>
+        <w:tc>
+          <w:tcPr>
+            <w:tcW w:w="2268" w:type="dxa"/>
+            <w:tcBorders>
+              <w:top w:val="single" w:sz="12" w:space="0" w:color="auto"/>
+              <w:left w:val="single" w:sz="6" w:space="0" w:color="auto"/>
+              <w:bottom w:val="single" w:sz="12" w:space="0" w:color="auto"/>
+              <w:right w:val="single" w:sz="6" w:space="0" w:color="auto"/>
+            </w:tcBorders>
+          </w:tcPr>
+          <w:p>
+            <w:pPr>
+              <w:numPr>
+                <w:ilvl w:val="0"/>
+                <w:numId w:val="6"/>
+              </w:numPr>
+              <w:spacing w:before="80" w:line="360" w:lineRule="auto"/>
+              <w:ind w:left="175" w:hanging="120"/>
+              <w:rPr>
+                <w:rFonts w:ascii="Arial" w:hAnsi="Arial" w:cs="Arial"/>
+              </w:rPr>
+            </w:pPr>
+            <w:r>
+              <w:rPr>
+                <w:rFonts w:ascii="Arial" w:hAnsi="Arial" w:cs="Arial"/>
+              </w:rPr>
+              <w:t xml:space="preserve">Album baru berhasil ditambahkan dan </w:t>
+            </w:r>
+            <w:r>
+              <w:rPr>
+                <w:rFonts w:ascii="Arial" w:hAnsi="Arial" w:cs="Arial"/>
+              </w:rPr>
+              <w:t>Folder dari album berhasil dibuat pada google drive.</w:t>
+            </w:r>
+            <w:r>
+              <w:rPr>
+                <w:rFonts w:ascii="Arial" w:hAnsi="Arial" w:cs="Arial"/>
+              </w:rPr>
+              <w:t xml:space="preserve"> </w:t>
+            </w:r>
+          </w:p>
+          <w:p>
+            <w:pPr>
+              <w:numPr>
+                <w:ilvl w:val="0"/>
+                <w:numId w:val="6"/>
+              </w:numPr>
+              <w:spacing w:before="80" w:line="360" w:lineRule="auto"/>
+              <w:ind w:left="175" w:hanging="120"/>
+              <w:rPr>
+                <w:rFonts w:ascii="Arial" w:hAnsi="Arial" w:cs="Arial"/>
+              </w:rPr>
+            </w:pPr>
+            <w:r>
+              <w:rPr>
+                <w:rFonts w:ascii="Arial" w:hAnsi="Arial" w:cs="Arial"/>
+              </w:rPr>
+              <w:t>Album muncul pada daftar album di halaman galeri</w:t>
+            </w:r>
+          </w:p>
+        </w:tc>
+        <w:tc>
+          <w:tcPr>
+            <w:tcW w:w="2410" w:type="dxa"/>
+            <w:tcBorders>
+              <w:top w:val="single" w:sz="12" w:space="0" w:color="auto"/>
+              <w:left w:val="single" w:sz="6" w:space="0" w:color="auto"/>
+              <w:bottom w:val="single" w:sz="12" w:space="0" w:color="auto"/>
+              <w:right w:val="single" w:sz="6" w:space="0" w:color="auto"/>
+            </w:tcBorders>
+          </w:tcPr>
+          <w:p>
+            <w:pPr>
+              <w:spacing w:before="80" w:line="360" w:lineRule="auto"/>
+              <w:jc w:val="both"/>
+              <w:rPr>
+                <w:rFonts w:ascii="Arial" w:hAnsi="Arial" w:cs="Arial"/>
+              </w:rPr>
+            </w:pPr>
+          </w:p>
+          <w:p>
+            <w:pPr>
+              <w:spacing w:before="80" w:line="360" w:lineRule="auto"/>
+              <w:jc w:val="both"/>
+              <w:rPr>
+                <w:rFonts w:ascii="Arial" w:hAnsi="Arial" w:cs="Arial"/>
+              </w:rPr>
+            </w:pPr>
+          </w:p>
+        </w:tc>
+        <w:tc>
+          <w:tcPr>
+            <w:tcW w:w="1559" w:type="dxa"/>
+            <w:tcBorders>
+              <w:top w:val="single" w:sz="12" w:space="0" w:color="auto"/>
+              <w:left w:val="single" w:sz="6" w:space="0" w:color="auto"/>
+              <w:bottom w:val="single" w:sz="12" w:space="0" w:color="auto"/>
+              <w:right w:val="single" w:sz="6" w:space="0" w:color="auto"/>
+            </w:tcBorders>
+          </w:tcPr>
+          <w:p>
+            <w:pPr>
+              <w:spacing w:line="360" w:lineRule="auto"/>
+              <w:rPr>
+                <w:rFonts w:ascii="Arial" w:hAnsi="Arial" w:cs="Arial"/>
+                <w:szCs w:val="22"/>
+              </w:rPr>
+            </w:pPr>
+          </w:p>
+        </w:tc>
+        <w:tc>
+          <w:tcPr>
+            <w:tcW w:w="1276" w:type="dxa"/>
+            <w:tcBorders>
+              <w:top w:val="single" w:sz="12" w:space="0" w:color="auto"/>
+              <w:left w:val="single" w:sz="6" w:space="0" w:color="auto"/>
+              <w:bottom w:val="single" w:sz="12" w:space="0" w:color="auto"/>
+              <w:right w:val="single" w:sz="6" w:space="0" w:color="auto"/>
+            </w:tcBorders>
+          </w:tcPr>
+          <w:p>
+            <w:pPr>
+              <w:spacing w:before="80" w:line="360" w:lineRule="auto"/>
+              <w:ind w:left="-108" w:right="-105"/>
+              <w:rPr>
+                <w:rFonts w:ascii="Arial" w:hAnsi="Arial" w:cs="Arial"/>
+                <w:szCs w:val="22"/>
+              </w:rPr>
+            </w:pPr>
+          </w:p>
+        </w:tc>
+        <w:tc>
+          <w:tcPr>
+            <w:tcW w:w="850" w:type="dxa"/>
+            <w:tcBorders>
+              <w:top w:val="single" w:sz="12" w:space="0" w:color="auto"/>
+              <w:left w:val="single" w:sz="6" w:space="0" w:color="auto"/>
+              <w:bottom w:val="single" w:sz="12" w:space="0" w:color="auto"/>
+              <w:right w:val="single" w:sz="6" w:space="0" w:color="auto"/>
+            </w:tcBorders>
+          </w:tcPr>
+          <w:p>
+            <w:pPr>
+              <w:spacing w:before="80" w:line="360" w:lineRule="auto"/>
+              <w:ind w:left="-257" w:right="-259"/>
+              <w:jc w:val="center"/>
+              <w:rPr>
+                <w:rFonts w:ascii="Arial" w:hAnsi="Arial" w:cs="Arial"/>
+                <w:szCs w:val="22"/>
+              </w:rPr>
+            </w:pPr>
+          </w:p>
+        </w:tc>
+        <w:tc>
+          <w:tcPr>
+            <w:tcW w:w="1276" w:type="dxa"/>
+            <w:tcBorders>
+              <w:top w:val="single" w:sz="12" w:space="0" w:color="auto"/>
+              <w:left w:val="single" w:sz="6" w:space="0" w:color="auto"/>
+              <w:bottom w:val="single" w:sz="12" w:space="0" w:color="auto"/>
+              <w:right w:val="single" w:sz="12" w:space="0" w:color="auto"/>
+            </w:tcBorders>
+          </w:tcPr>
+          <w:p>
+            <w:pPr>
+              <w:spacing w:before="80" w:line="360" w:lineRule="auto"/>
+              <w:rPr>
+                <w:rFonts w:ascii="Arial" w:hAnsi="Arial" w:cs="Arial"/>
+              </w:rPr>
+            </w:pPr>
+          </w:p>
+        </w:tc>
+      </w:tr>
+      <w:tr>
+        <w:trPr>
+          <w:trHeight w:val="1225"/>
+        </w:trPr>
+        <w:tc>
+          <w:tcPr>
+            <w:tcW w:w="630" w:type="dxa"/>
+            <w:tcBorders>
+              <w:top w:val="single" w:sz="12" w:space="0" w:color="auto"/>
+              <w:left w:val="single" w:sz="12" w:space="0" w:color="auto"/>
+              <w:bottom w:val="single" w:sz="12" w:space="0" w:color="auto"/>
+              <w:right w:val="single" w:sz="6" w:space="0" w:color="auto"/>
+            </w:tcBorders>
+          </w:tcPr>
+          <w:p>
+            <w:pPr>
+              <w:spacing w:before="80"/>
+              <w:jc w:val="center"/>
+              <w:rPr>
+                <w:rFonts w:ascii="Arial" w:hAnsi="Arial" w:cs="Arial"/>
+                <w:szCs w:val="22"/>
+              </w:rPr>
+            </w:pPr>
+            <w:r>
+              <w:rPr>
+                <w:rFonts w:ascii="Arial" w:hAnsi="Arial" w:cs="Arial"/>
+                <w:szCs w:val="22"/>
+              </w:rPr>
+              <w:lastRenderedPageBreak/>
+              <w:t>4</w:t>
+            </w:r>
+          </w:p>
+        </w:tc>
+        <w:tc>
+          <w:tcPr>
+            <w:tcW w:w="1636" w:type="dxa"/>
+            <w:tcBorders>
+              <w:top w:val="single" w:sz="12" w:space="0" w:color="auto"/>
+              <w:left w:val="single" w:sz="6" w:space="0" w:color="auto"/>
+              <w:bottom w:val="single" w:sz="12" w:space="0" w:color="auto"/>
+              <w:right w:val="single" w:sz="6" w:space="0" w:color="auto"/>
+            </w:tcBorders>
+          </w:tcPr>
+          <w:p>
+            <w:pPr>
+              <w:spacing w:before="80" w:line="360" w:lineRule="auto"/>
+              <w:rPr>
+                <w:rFonts w:ascii="Arial" w:hAnsi="Arial" w:cs="Arial"/>
+              </w:rPr>
+            </w:pPr>
+            <w:r>
+              <w:rPr>
+                <w:rFonts w:ascii="Arial" w:hAnsi="Arial" w:cs="Arial"/>
+              </w:rPr>
+              <w:t>M</w:t>
+            </w:r>
+            <w:r>
+              <w:rPr>
+                <w:rFonts w:ascii="Arial" w:hAnsi="Arial" w:cs="Arial"/>
+              </w:rPr>
+              <w:t>e</w:t>
+            </w:r>
+            <w:r>
+              <w:rPr>
+                <w:rFonts w:ascii="Arial" w:hAnsi="Arial" w:cs="Arial"/>
+              </w:rPr>
+              <w:t>ngedit salah satu album.</w:t>
+            </w:r>
+          </w:p>
+        </w:tc>
+        <w:tc>
+          <w:tcPr>
+            <w:tcW w:w="3969" w:type="dxa"/>
+            <w:tcBorders>
+              <w:top w:val="single" w:sz="12" w:space="0" w:color="auto"/>
+              <w:left w:val="single" w:sz="6" w:space="0" w:color="auto"/>
+              <w:bottom w:val="single" w:sz="12" w:space="0" w:color="auto"/>
+              <w:right w:val="single" w:sz="6" w:space="0" w:color="auto"/>
+            </w:tcBorders>
+          </w:tcPr>
           <w:p>
             <w:pPr>
               <w:numPr>
@@ -7633,7 +7500,14 @@
                 <w:rFonts w:ascii="Arial" w:hAnsi="Arial" w:cs="Arial"/>
                 <w:szCs w:val="22"/>
               </w:rPr>
-              <w:t>Isi form dengan Nama album "test-album" dan upload foto sebagai thumbnail</w:t>
+              <w:t>Klik tombol</w:t>
+            </w:r>
+            <w:r>
+              <w:rPr>
+                <w:rFonts w:ascii="Arial" w:hAnsi="Arial" w:cs="Arial"/>
+                <w:szCs w:val="22"/>
+              </w:rPr>
+              <w:t xml:space="preserve"> “Edit Album” pada salah satu album</w:t>
             </w:r>
           </w:p>
           <w:p>
@@ -7654,7 +7528,21 @@
                 <w:rFonts w:ascii="Arial" w:hAnsi="Arial" w:cs="Arial"/>
                 <w:szCs w:val="22"/>
               </w:rPr>
-              <w:t>Klik tombol Simpan</w:t>
+              <w:t xml:space="preserve">Ubah nama album </w:t>
+            </w:r>
+            <w:r>
+              <w:rPr>
+                <w:rFonts w:ascii="Arial" w:hAnsi="Arial" w:cs="Arial"/>
+                <w:szCs w:val="22"/>
+              </w:rPr>
+              <w:t xml:space="preserve">dan </w:t>
+            </w:r>
+            <w:r>
+              <w:rPr>
+                <w:rFonts w:ascii="Arial" w:hAnsi="Arial" w:cs="Arial"/>
+                <w:szCs w:val="22"/>
+              </w:rPr>
+              <w:t>ganti thumbnail album dengan foto yang baru</w:t>
             </w:r>
           </w:p>
           <w:p>
@@ -7675,7 +7563,49 @@
                 <w:rFonts w:ascii="Arial" w:hAnsi="Arial" w:cs="Arial"/>
                 <w:szCs w:val="22"/>
               </w:rPr>
-              <w:t>Memeriksa apakah album yang baru ditambahkan tampil di daftar album</w:t>
+              <w:t xml:space="preserve">Klik tombol </w:t>
+            </w:r>
+            <w:r>
+              <w:rPr>
+                <w:rFonts w:ascii="Arial" w:hAnsi="Arial" w:cs="Arial"/>
+                <w:szCs w:val="22"/>
+              </w:rPr>
+              <w:t>“</w:t>
+            </w:r>
+            <w:r>
+              <w:rPr>
+                <w:rFonts w:ascii="Arial" w:hAnsi="Arial" w:cs="Arial"/>
+                <w:szCs w:val="22"/>
+              </w:rPr>
+              <w:t>Simpan</w:t>
+            </w:r>
+            <w:r>
+              <w:rPr>
+                <w:rFonts w:ascii="Arial" w:hAnsi="Arial" w:cs="Arial"/>
+                <w:szCs w:val="22"/>
+              </w:rPr>
+              <w:t xml:space="preserve"> Perubahan”</w:t>
+            </w:r>
+          </w:p>
+          <w:p>
+            <w:pPr>
+              <w:numPr>
+                <w:ilvl w:val="0"/>
+                <w:numId w:val="6"/>
+              </w:numPr>
+              <w:spacing w:before="80" w:line="360" w:lineRule="auto"/>
+              <w:ind w:left="170" w:hanging="142"/>
+              <w:rPr>
+                <w:rFonts w:ascii="Arial" w:hAnsi="Arial" w:cs="Arial"/>
+                <w:szCs w:val="22"/>
+              </w:rPr>
+            </w:pPr>
+            <w:r>
+              <w:rPr>
+                <w:rFonts w:ascii="Arial" w:hAnsi="Arial" w:cs="Arial"/>
+                <w:szCs w:val="22"/>
+              </w:rPr>
+              <w:t>Memeriksa apakah album yang diedit datanya sudah berubah</w:t>
             </w:r>
           </w:p>
         </w:tc>
@@ -7705,19 +7635,7 @@
               <w:rPr>
                 <w:rFonts w:ascii="Arial" w:hAnsi="Arial" w:cs="Arial"/>
               </w:rPr>
-              <w:t xml:space="preserve">Album baru berhasil ditambahkan dan </w:t>
-            </w:r>
-            <w:r>
-              <w:rPr>
-                <w:rFonts w:ascii="Arial" w:hAnsi="Arial" w:cs="Arial"/>
-              </w:rPr>
-              <w:t>Folder dari album berhasil dibuat pada google drive.</w:t>
-            </w:r>
-            <w:r>
-              <w:rPr>
-                <w:rFonts w:ascii="Arial" w:hAnsi="Arial" w:cs="Arial"/>
-              </w:rPr>
-              <w:t xml:space="preserve"> </w:t>
+              <w:t>Nama dan thumbnail album berhasil berubah</w:t>
             </w:r>
           </w:p>
           <w:p>
@@ -7736,7 +7654,7 @@
               <w:rPr>
                 <w:rFonts w:ascii="Arial" w:hAnsi="Arial" w:cs="Arial"/>
               </w:rPr>
-              <w:t>Album muncul pada daftar album di halaman galeri</w:t>
+              <w:t>Nama folder dari album di google drive berubah</w:t>
             </w:r>
           </w:p>
         </w:tc>
@@ -7768,6 +7686,15 @@
               </w:rPr>
             </w:pPr>
           </w:p>
+          <w:p>
+            <w:pPr>
+              <w:spacing w:before="80" w:line="360" w:lineRule="auto"/>
+              <w:jc w:val="both"/>
+              <w:rPr>
+                <w:rFonts w:ascii="Arial" w:hAnsi="Arial" w:cs="Arial"/>
+              </w:rPr>
+            </w:pPr>
+          </w:p>
         </w:tc>
         <w:tc>
           <w:tcPr>
@@ -7803,6 +7730,7 @@
             <w:pPr>
               <w:spacing w:before="80" w:line="360" w:lineRule="auto"/>
               <w:ind w:left="-108" w:right="-105"/>
+              <w:jc w:val="center"/>
               <w:rPr>
                 <w:rFonts w:ascii="Arial" w:hAnsi="Arial" w:cs="Arial"/>
                 <w:szCs w:val="22"/>
@@ -7905,19 +7833,7 @@
               <w:rPr>
                 <w:rFonts w:ascii="Arial" w:hAnsi="Arial" w:cs="Arial"/>
               </w:rPr>
-              <w:t>M</w:t>
-            </w:r>
-            <w:r>
-              <w:rPr>
-                <w:rFonts w:ascii="Arial" w:hAnsi="Arial" w:cs="Arial"/>
-              </w:rPr>
-              <w:t>e</w:t>
-            </w:r>
-            <w:r>
-              <w:rPr>
-                <w:rFonts w:ascii="Arial" w:hAnsi="Arial" w:cs="Arial"/>
-              </w:rPr>
-              <w:t>ngedit salah satu album.</w:t>
+              <w:t>Menambahkan daftar foto pada salah satu album.</w:t>
             </w:r>
           </w:p>
         </w:tc>
@@ -7977,21 +7893,7 @@
                 <w:rFonts w:ascii="Arial" w:hAnsi="Arial" w:cs="Arial"/>
                 <w:szCs w:val="22"/>
               </w:rPr>
-              <w:t xml:space="preserve">Ubah nama album </w:t>
-            </w:r>
-            <w:r>
-              <w:rPr>
-                <w:rFonts w:ascii="Arial" w:hAnsi="Arial" w:cs="Arial"/>
-                <w:szCs w:val="22"/>
-              </w:rPr>
-              <w:t xml:space="preserve">dan </w:t>
-            </w:r>
-            <w:r>
-              <w:rPr>
-                <w:rFonts w:ascii="Arial" w:hAnsi="Arial" w:cs="Arial"/>
-                <w:szCs w:val="22"/>
-              </w:rPr>
-              <w:t>ganti thumbnail album dengan foto yang baru</w:t>
+              <w:t>Upload sejumlah foto ke album</w:t>
             </w:r>
           </w:p>
           <w:p>
@@ -8012,28 +7914,7 @@
                 <w:rFonts w:ascii="Arial" w:hAnsi="Arial" w:cs="Arial"/>
                 <w:szCs w:val="22"/>
               </w:rPr>
-              <w:t xml:space="preserve">Klik tombol </w:t>
-            </w:r>
-            <w:r>
-              <w:rPr>
-                <w:rFonts w:ascii="Arial" w:hAnsi="Arial" w:cs="Arial"/>
-                <w:szCs w:val="22"/>
-              </w:rPr>
-              <w:t>“</w:t>
-            </w:r>
-            <w:r>
-              <w:rPr>
-                <w:rFonts w:ascii="Arial" w:hAnsi="Arial" w:cs="Arial"/>
-                <w:szCs w:val="22"/>
-              </w:rPr>
-              <w:t>Simpan</w:t>
-            </w:r>
-            <w:r>
-              <w:rPr>
-                <w:rFonts w:ascii="Arial" w:hAnsi="Arial" w:cs="Arial"/>
-                <w:szCs w:val="22"/>
-              </w:rPr>
-              <w:t xml:space="preserve"> Perubahan”</w:t>
+              <w:t>Klik tombol “Upload Foto”</w:t>
             </w:r>
           </w:p>
           <w:p>
@@ -8054,7 +7935,28 @@
                 <w:rFonts w:ascii="Arial" w:hAnsi="Arial" w:cs="Arial"/>
                 <w:szCs w:val="22"/>
               </w:rPr>
-              <w:t>Memeriksa apakah album yang diedit datanya sudah berubah</w:t>
+              <w:t>Memastikan sejumlah</w:t>
+            </w:r>
+            <w:r>
+              <w:rPr>
+                <w:rFonts w:ascii="Arial" w:hAnsi="Arial" w:cs="Arial"/>
+                <w:szCs w:val="22"/>
+              </w:rPr>
+              <w:t xml:space="preserve"> foto</w:t>
+            </w:r>
+            <w:r>
+              <w:rPr>
+                <w:rFonts w:ascii="Arial" w:hAnsi="Arial" w:cs="Arial"/>
+                <w:szCs w:val="22"/>
+              </w:rPr>
+              <w:t xml:space="preserve"> yang diupload berhasil tampil pada halaman edit albu</w:t>
+            </w:r>
+            <w:r>
+              <w:rPr>
+                <w:rFonts w:ascii="Arial" w:hAnsi="Arial" w:cs="Arial"/>
+                <w:szCs w:val="22"/>
+              </w:rPr>
+              <w:t>m</w:t>
             </w:r>
           </w:p>
         </w:tc>
@@ -8084,7 +7986,7 @@
               <w:rPr>
                 <w:rFonts w:ascii="Arial" w:hAnsi="Arial" w:cs="Arial"/>
               </w:rPr>
-              <w:t>Nama dan thumbnail album berhasil berubah</w:t>
+              <w:t>Foto berhasil ditambahkan dan diupload pada folder di google drive</w:t>
             </w:r>
           </w:p>
           <w:p>
@@ -8103,357 +8005,6 @@
               <w:rPr>
                 <w:rFonts w:ascii="Arial" w:hAnsi="Arial" w:cs="Arial"/>
               </w:rPr>
-              <w:t>Nama folder dari album di google drive berubah</w:t>
-            </w:r>
-          </w:p>
-        </w:tc>
-        <w:tc>
-          <w:tcPr>
-            <w:tcW w:w="2410" w:type="dxa"/>
-            <w:tcBorders>
-              <w:top w:val="single" w:sz="12" w:space="0" w:color="auto"/>
-              <w:left w:val="single" w:sz="6" w:space="0" w:color="auto"/>
-              <w:bottom w:val="single" w:sz="12" w:space="0" w:color="auto"/>
-              <w:right w:val="single" w:sz="6" w:space="0" w:color="auto"/>
-            </w:tcBorders>
-          </w:tcPr>
-          <w:p>
-            <w:pPr>
-              <w:spacing w:before="80" w:line="360" w:lineRule="auto"/>
-              <w:jc w:val="both"/>
-              <w:rPr>
-                <w:rFonts w:ascii="Arial" w:hAnsi="Arial" w:cs="Arial"/>
-              </w:rPr>
-            </w:pPr>
-          </w:p>
-          <w:p>
-            <w:pPr>
-              <w:spacing w:before="80" w:line="360" w:lineRule="auto"/>
-              <w:jc w:val="both"/>
-              <w:rPr>
-                <w:rFonts w:ascii="Arial" w:hAnsi="Arial" w:cs="Arial"/>
-              </w:rPr>
-            </w:pPr>
-          </w:p>
-          <w:p>
-            <w:pPr>
-              <w:spacing w:before="80" w:line="360" w:lineRule="auto"/>
-              <w:jc w:val="both"/>
-              <w:rPr>
-                <w:rFonts w:ascii="Arial" w:hAnsi="Arial" w:cs="Arial"/>
-              </w:rPr>
-            </w:pPr>
-          </w:p>
-        </w:tc>
-        <w:tc>
-          <w:tcPr>
-            <w:tcW w:w="1559" w:type="dxa"/>
-            <w:tcBorders>
-              <w:top w:val="single" w:sz="12" w:space="0" w:color="auto"/>
-              <w:left w:val="single" w:sz="6" w:space="0" w:color="auto"/>
-              <w:bottom w:val="single" w:sz="12" w:space="0" w:color="auto"/>
-              <w:right w:val="single" w:sz="6" w:space="0" w:color="auto"/>
-            </w:tcBorders>
-          </w:tcPr>
-          <w:p>
-            <w:pPr>
-              <w:spacing w:line="360" w:lineRule="auto"/>
-              <w:rPr>
-                <w:rFonts w:ascii="Arial" w:hAnsi="Arial" w:cs="Arial"/>
-                <w:szCs w:val="22"/>
-              </w:rPr>
-            </w:pPr>
-          </w:p>
-        </w:tc>
-        <w:tc>
-          <w:tcPr>
-            <w:tcW w:w="1276" w:type="dxa"/>
-            <w:tcBorders>
-              <w:top w:val="single" w:sz="12" w:space="0" w:color="auto"/>
-              <w:left w:val="single" w:sz="6" w:space="0" w:color="auto"/>
-              <w:bottom w:val="single" w:sz="12" w:space="0" w:color="auto"/>
-              <w:right w:val="single" w:sz="6" w:space="0" w:color="auto"/>
-            </w:tcBorders>
-          </w:tcPr>
-          <w:p>
-            <w:pPr>
-              <w:spacing w:before="80" w:line="360" w:lineRule="auto"/>
-              <w:ind w:left="-108" w:right="-105"/>
-              <w:jc w:val="center"/>
-              <w:rPr>
-                <w:rFonts w:ascii="Arial" w:hAnsi="Arial" w:cs="Arial"/>
-                <w:szCs w:val="22"/>
-              </w:rPr>
-            </w:pPr>
-          </w:p>
-        </w:tc>
-        <w:tc>
-          <w:tcPr>
-            <w:tcW w:w="850" w:type="dxa"/>
-            <w:tcBorders>
-              <w:top w:val="single" w:sz="12" w:space="0" w:color="auto"/>
-              <w:left w:val="single" w:sz="6" w:space="0" w:color="auto"/>
-              <w:bottom w:val="single" w:sz="12" w:space="0" w:color="auto"/>
-              <w:right w:val="single" w:sz="6" w:space="0" w:color="auto"/>
-            </w:tcBorders>
-          </w:tcPr>
-          <w:p>
-            <w:pPr>
-              <w:spacing w:before="80" w:line="360" w:lineRule="auto"/>
-              <w:ind w:left="-257" w:right="-259"/>
-              <w:jc w:val="center"/>
-              <w:rPr>
-                <w:rFonts w:ascii="Arial" w:hAnsi="Arial" w:cs="Arial"/>
-                <w:szCs w:val="22"/>
-              </w:rPr>
-            </w:pPr>
-          </w:p>
-        </w:tc>
-        <w:tc>
-          <w:tcPr>
-            <w:tcW w:w="1276" w:type="dxa"/>
-            <w:tcBorders>
-              <w:top w:val="single" w:sz="12" w:space="0" w:color="auto"/>
-              <w:left w:val="single" w:sz="6" w:space="0" w:color="auto"/>
-              <w:bottom w:val="single" w:sz="12" w:space="0" w:color="auto"/>
-              <w:right w:val="single" w:sz="12" w:space="0" w:color="auto"/>
-            </w:tcBorders>
-          </w:tcPr>
-          <w:p>
-            <w:pPr>
-              <w:spacing w:before="80" w:line="360" w:lineRule="auto"/>
-              <w:rPr>
-                <w:rFonts w:ascii="Arial" w:hAnsi="Arial" w:cs="Arial"/>
-              </w:rPr>
-            </w:pPr>
-          </w:p>
-        </w:tc>
-      </w:tr>
-      <w:tr>
-        <w:trPr>
-          <w:trHeight w:val="1225"/>
-        </w:trPr>
-        <w:tc>
-          <w:tcPr>
-            <w:tcW w:w="630" w:type="dxa"/>
-            <w:tcBorders>
-              <w:top w:val="single" w:sz="12" w:space="0" w:color="auto"/>
-              <w:left w:val="single" w:sz="12" w:space="0" w:color="auto"/>
-              <w:bottom w:val="single" w:sz="12" w:space="0" w:color="auto"/>
-              <w:right w:val="single" w:sz="6" w:space="0" w:color="auto"/>
-            </w:tcBorders>
-          </w:tcPr>
-          <w:p>
-            <w:pPr>
-              <w:spacing w:before="80"/>
-              <w:jc w:val="center"/>
-              <w:rPr>
-                <w:rFonts w:ascii="Arial" w:hAnsi="Arial" w:cs="Arial"/>
-                <w:szCs w:val="22"/>
-              </w:rPr>
-            </w:pPr>
-            <w:r>
-              <w:rPr>
-                <w:rFonts w:ascii="Arial" w:hAnsi="Arial" w:cs="Arial"/>
-                <w:szCs w:val="22"/>
-              </w:rPr>
-              <w:t>6</w:t>
-            </w:r>
-          </w:p>
-        </w:tc>
-        <w:tc>
-          <w:tcPr>
-            <w:tcW w:w="1636" w:type="dxa"/>
-            <w:tcBorders>
-              <w:top w:val="single" w:sz="12" w:space="0" w:color="auto"/>
-              <w:left w:val="single" w:sz="6" w:space="0" w:color="auto"/>
-              <w:bottom w:val="single" w:sz="12" w:space="0" w:color="auto"/>
-              <w:right w:val="single" w:sz="6" w:space="0" w:color="auto"/>
-            </w:tcBorders>
-          </w:tcPr>
-          <w:p>
-            <w:pPr>
-              <w:spacing w:before="80" w:line="360" w:lineRule="auto"/>
-              <w:rPr>
-                <w:rFonts w:ascii="Arial" w:hAnsi="Arial" w:cs="Arial"/>
-              </w:rPr>
-            </w:pPr>
-            <w:r>
-              <w:rPr>
-                <w:rFonts w:ascii="Arial" w:hAnsi="Arial" w:cs="Arial"/>
-              </w:rPr>
-              <w:t>Menambahkan daftar foto pada salah satu album.</w:t>
-            </w:r>
-          </w:p>
-        </w:tc>
-        <w:tc>
-          <w:tcPr>
-            <w:tcW w:w="3969" w:type="dxa"/>
-            <w:tcBorders>
-              <w:top w:val="single" w:sz="12" w:space="0" w:color="auto"/>
-              <w:left w:val="single" w:sz="6" w:space="0" w:color="auto"/>
-              <w:bottom w:val="single" w:sz="12" w:space="0" w:color="auto"/>
-              <w:right w:val="single" w:sz="6" w:space="0" w:color="auto"/>
-            </w:tcBorders>
-          </w:tcPr>
-          <w:p>
-            <w:pPr>
-              <w:numPr>
-                <w:ilvl w:val="0"/>
-                <w:numId w:val="6"/>
-              </w:numPr>
-              <w:spacing w:before="80" w:line="360" w:lineRule="auto"/>
-              <w:ind w:left="170" w:hanging="142"/>
-              <w:rPr>
-                <w:rFonts w:ascii="Arial" w:hAnsi="Arial" w:cs="Arial"/>
-                <w:szCs w:val="22"/>
-              </w:rPr>
-            </w:pPr>
-            <w:r>
-              <w:rPr>
-                <w:rFonts w:ascii="Arial" w:hAnsi="Arial" w:cs="Arial"/>
-                <w:szCs w:val="22"/>
-              </w:rPr>
-              <w:t>Klik tombol</w:t>
-            </w:r>
-            <w:r>
-              <w:rPr>
-                <w:rFonts w:ascii="Arial" w:hAnsi="Arial" w:cs="Arial"/>
-                <w:szCs w:val="22"/>
-              </w:rPr>
-              <w:t xml:space="preserve"> “Edit Album” pada salah satu album</w:t>
-            </w:r>
-          </w:p>
-          <w:p>
-            <w:pPr>
-              <w:numPr>
-                <w:ilvl w:val="0"/>
-                <w:numId w:val="6"/>
-              </w:numPr>
-              <w:spacing w:before="80" w:line="360" w:lineRule="auto"/>
-              <w:ind w:left="170" w:hanging="142"/>
-              <w:rPr>
-                <w:rFonts w:ascii="Arial" w:hAnsi="Arial" w:cs="Arial"/>
-                <w:szCs w:val="22"/>
-              </w:rPr>
-            </w:pPr>
-            <w:r>
-              <w:rPr>
-                <w:rFonts w:ascii="Arial" w:hAnsi="Arial" w:cs="Arial"/>
-                <w:szCs w:val="22"/>
-              </w:rPr>
-              <w:t>Upload sejumlah foto ke album</w:t>
-            </w:r>
-          </w:p>
-          <w:p>
-            <w:pPr>
-              <w:numPr>
-                <w:ilvl w:val="0"/>
-                <w:numId w:val="6"/>
-              </w:numPr>
-              <w:spacing w:before="80" w:line="360" w:lineRule="auto"/>
-              <w:ind w:left="170" w:hanging="142"/>
-              <w:rPr>
-                <w:rFonts w:ascii="Arial" w:hAnsi="Arial" w:cs="Arial"/>
-                <w:szCs w:val="22"/>
-              </w:rPr>
-            </w:pPr>
-            <w:r>
-              <w:rPr>
-                <w:rFonts w:ascii="Arial" w:hAnsi="Arial" w:cs="Arial"/>
-                <w:szCs w:val="22"/>
-              </w:rPr>
-              <w:t>Klik tombol “Upload Foto”</w:t>
-            </w:r>
-          </w:p>
-          <w:p>
-            <w:pPr>
-              <w:numPr>
-                <w:ilvl w:val="0"/>
-                <w:numId w:val="6"/>
-              </w:numPr>
-              <w:spacing w:before="80" w:line="360" w:lineRule="auto"/>
-              <w:ind w:left="170" w:hanging="142"/>
-              <w:rPr>
-                <w:rFonts w:ascii="Arial" w:hAnsi="Arial" w:cs="Arial"/>
-                <w:szCs w:val="22"/>
-              </w:rPr>
-            </w:pPr>
-            <w:r>
-              <w:rPr>
-                <w:rFonts w:ascii="Arial" w:hAnsi="Arial" w:cs="Arial"/>
-                <w:szCs w:val="22"/>
-              </w:rPr>
-              <w:t>Memastikan sejumlah</w:t>
-            </w:r>
-            <w:r>
-              <w:rPr>
-                <w:rFonts w:ascii="Arial" w:hAnsi="Arial" w:cs="Arial"/>
-                <w:szCs w:val="22"/>
-              </w:rPr>
-              <w:t xml:space="preserve"> foto</w:t>
-            </w:r>
-            <w:r>
-              <w:rPr>
-                <w:rFonts w:ascii="Arial" w:hAnsi="Arial" w:cs="Arial"/>
-                <w:szCs w:val="22"/>
-              </w:rPr>
-              <w:t xml:space="preserve"> yang diupload berhasil tampil pada halaman edit albu</w:t>
-            </w:r>
-            <w:r>
-              <w:rPr>
-                <w:rFonts w:ascii="Arial" w:hAnsi="Arial" w:cs="Arial"/>
-                <w:szCs w:val="22"/>
-              </w:rPr>
-              <w:t>m</w:t>
-            </w:r>
-          </w:p>
-        </w:tc>
-        <w:tc>
-          <w:tcPr>
-            <w:tcW w:w="2268" w:type="dxa"/>
-            <w:tcBorders>
-              <w:top w:val="single" w:sz="12" w:space="0" w:color="auto"/>
-              <w:left w:val="single" w:sz="6" w:space="0" w:color="auto"/>
-              <w:bottom w:val="single" w:sz="12" w:space="0" w:color="auto"/>
-              <w:right w:val="single" w:sz="6" w:space="0" w:color="auto"/>
-            </w:tcBorders>
-          </w:tcPr>
-          <w:p>
-            <w:pPr>
-              <w:numPr>
-                <w:ilvl w:val="0"/>
-                <w:numId w:val="6"/>
-              </w:numPr>
-              <w:spacing w:before="80" w:line="360" w:lineRule="auto"/>
-              <w:ind w:left="175" w:hanging="120"/>
-              <w:rPr>
-                <w:rFonts w:ascii="Arial" w:hAnsi="Arial" w:cs="Arial"/>
-              </w:rPr>
-            </w:pPr>
-            <w:r>
-              <w:rPr>
-                <w:rFonts w:ascii="Arial" w:hAnsi="Arial" w:cs="Arial"/>
-              </w:rPr>
-              <w:t>Foto berhasil ditambahkan dan diupload pada folder di google drive</w:t>
-            </w:r>
-          </w:p>
-          <w:p>
-            <w:pPr>
-              <w:numPr>
-                <w:ilvl w:val="0"/>
-                <w:numId w:val="6"/>
-              </w:numPr>
-              <w:spacing w:before="80" w:line="360" w:lineRule="auto"/>
-              <w:ind w:left="175" w:hanging="120"/>
-              <w:rPr>
-                <w:rFonts w:ascii="Arial" w:hAnsi="Arial" w:cs="Arial"/>
-              </w:rPr>
-            </w:pPr>
-            <w:r>
-              <w:rPr>
-                <w:rFonts w:ascii="Arial" w:hAnsi="Arial" w:cs="Arial"/>
-              </w:rPr>
               <w:t>Foto tampil pada album</w:t>
             </w:r>
           </w:p>
@@ -8599,8 +8150,7 @@
                 <w:rFonts w:ascii="Arial" w:hAnsi="Arial" w:cs="Arial"/>
                 <w:szCs w:val="22"/>
               </w:rPr>
-              <w:lastRenderedPageBreak/>
-              <w:t>7</w:t>
+              <w:t>6</w:t>
             </w:r>
           </w:p>
         </w:tc>
@@ -8625,8 +8175,10 @@
               <w:rPr>
                 <w:rFonts w:ascii="Arial" w:hAnsi="Arial" w:cs="Arial"/>
               </w:rPr>
-              <w:t>Menambahkan daftar foto pada salah satu album.</w:t>
-            </w:r>
+              <w:t>Menghapus Salah satu album</w:t>
+            </w:r>
+            <w:bookmarkStart w:id="5" w:name="_GoBack"/>
+            <w:bookmarkEnd w:id="5"/>
           </w:p>
         </w:tc>
         <w:tc>
@@ -11235,21 +10787,6 @@
 </file>
 
 <file path=customXml/item1.xml><?xml version="1.0" encoding="utf-8"?>
-<?mso-contentType ?>
-<FormTemplates xmlns="http://schemas.microsoft.com/sharepoint/v3/contenttype/forms">
-  <Display>DocumentLibraryForm</Display>
-  <Edit>DocumentLibraryForm</Edit>
-  <New>DocumentLibraryForm</New>
-</FormTemplates>
-</file>
-
-<file path=customXml/item2.xml><?xml version="1.0" encoding="utf-8"?>
-<p:properties xmlns:p="http://schemas.microsoft.com/office/2006/metadata/properties" xmlns:xsi="http://www.w3.org/2001/XMLSchema-instance" xmlns:pc="http://schemas.microsoft.com/office/infopath/2007/PartnerControls">
-  <documentManagement/>
-</p:properties>
-</file>
-
-<file path=customXml/item3.xml><?xml version="1.0" encoding="utf-8"?>
 <ct:contentTypeSchema xmlns:ct="http://schemas.microsoft.com/office/2006/metadata/contentType" xmlns:ma="http://schemas.microsoft.com/office/2006/metadata/properties/metaAttributes" ct:_="" ma:_="" ma:contentTypeName="Document" ma:contentTypeID="0x010100FBF72DB681DA8A40861945948DCC9733" ma:contentTypeVersion="12" ma:contentTypeDescription="Create a new document." ma:contentTypeScope="" ma:versionID="9644106f442a4921a9a5eba2d5a50ed8">
   <xsd:schema xmlns:xsd="http://www.w3.org/2001/XMLSchema" xmlns:xs="http://www.w3.org/2001/XMLSchema" xmlns:p="http://schemas.microsoft.com/office/2006/metadata/properties" xmlns:ns2="13409a9a-c271-4348-a5ca-19f2f99020f7" xmlns:ns3="795ac6b4-547c-449e-aeb9-c6f539d19abb" targetNamespace="http://schemas.microsoft.com/office/2006/metadata/properties" ma:root="true" ma:fieldsID="065da63b4158699e8b74f8a455cfae7e" ns2:_="" ns3:_="">
     <xsd:import namespace="13409a9a-c271-4348-a5ca-19f2f99020f7"/>
@@ -11466,6 +11003,21 @@
 </ct:contentTypeSchema>
 </file>
 
+<file path=customXml/item2.xml><?xml version="1.0" encoding="utf-8"?>
+<p:properties xmlns:p="http://schemas.microsoft.com/office/2006/metadata/properties" xmlns:xsi="http://www.w3.org/2001/XMLSchema-instance" xmlns:pc="http://schemas.microsoft.com/office/infopath/2007/PartnerControls">
+  <documentManagement/>
+</p:properties>
+</file>
+
+<file path=customXml/item3.xml><?xml version="1.0" encoding="utf-8"?>
+<?mso-contentType ?>
+<FormTemplates xmlns="http://schemas.microsoft.com/sharepoint/v3/contenttype/forms">
+  <Display>DocumentLibraryForm</Display>
+  <Edit>DocumentLibraryForm</Edit>
+  <New>DocumentLibraryForm</New>
+</FormTemplates>
+</file>
+
 <file path=customXml/item4.xml><?xml version="1.0" encoding="utf-8"?>
 <LongProperties xmlns="http://schemas.microsoft.com/office/2006/metadata/longProperties"/>
 </file>
@@ -11475,23 +11027,6 @@
 </file>
 
 <file path=customXml/itemProps1.xml><?xml version="1.0" encoding="utf-8"?>
-<ds:datastoreItem xmlns:ds="http://schemas.openxmlformats.org/officeDocument/2006/customXml" ds:itemID="{9A6A905D-C408-4DA2-9FB1-C09B96F22C0E}">
-  <ds:schemaRefs>
-    <ds:schemaRef ds:uri="http://schemas.microsoft.com/sharepoint/v3/contenttype/forms"/>
-  </ds:schemaRefs>
-</ds:datastoreItem>
-</file>
-
-<file path=customXml/itemProps2.xml><?xml version="1.0" encoding="utf-8"?>
-<ds:datastoreItem xmlns:ds="http://schemas.openxmlformats.org/officeDocument/2006/customXml" ds:itemID="{A765170B-0C66-445A-8875-002169346616}">
-  <ds:schemaRefs>
-    <ds:schemaRef ds:uri="http://schemas.microsoft.com/office/2006/metadata/properties"/>
-    <ds:schemaRef ds:uri="http://schemas.microsoft.com/office/infopath/2007/PartnerControls"/>
-  </ds:schemaRefs>
-</ds:datastoreItem>
-</file>
-
-<file path=customXml/itemProps3.xml><?xml version="1.0" encoding="utf-8"?>
 <ds:datastoreItem xmlns:ds="http://schemas.openxmlformats.org/officeDocument/2006/customXml" ds:itemID="{1D6F7B0D-877D-4138-8B3B-C8D8939C60A3}">
   <ds:schemaRefs>
     <ds:schemaRef ds:uri="http://schemas.microsoft.com/office/2006/metadata/contentType"/>
@@ -11510,6 +11045,23 @@
 </ds:datastoreItem>
 </file>
 
+<file path=customXml/itemProps2.xml><?xml version="1.0" encoding="utf-8"?>
+<ds:datastoreItem xmlns:ds="http://schemas.openxmlformats.org/officeDocument/2006/customXml" ds:itemID="{A765170B-0C66-445A-8875-002169346616}">
+  <ds:schemaRefs>
+    <ds:schemaRef ds:uri="http://schemas.microsoft.com/office/2006/metadata/properties"/>
+    <ds:schemaRef ds:uri="http://schemas.microsoft.com/office/infopath/2007/PartnerControls"/>
+  </ds:schemaRefs>
+</ds:datastoreItem>
+</file>
+
+<file path=customXml/itemProps3.xml><?xml version="1.0" encoding="utf-8"?>
+<ds:datastoreItem xmlns:ds="http://schemas.openxmlformats.org/officeDocument/2006/customXml" ds:itemID="{9A6A905D-C408-4DA2-9FB1-C09B96F22C0E}">
+  <ds:schemaRefs>
+    <ds:schemaRef ds:uri="http://schemas.microsoft.com/sharepoint/v3/contenttype/forms"/>
+  </ds:schemaRefs>
+</ds:datastoreItem>
+</file>
+
 <file path=customXml/itemProps4.xml><?xml version="1.0" encoding="utf-8"?>
 <ds:datastoreItem xmlns:ds="http://schemas.openxmlformats.org/officeDocument/2006/customXml" ds:itemID="{86CC811F-37F6-4C54-99D5-BCA3CC240B0F}">
   <ds:schemaRefs>
@@ -11519,7 +11071,7 @@
 </file>
 
 <file path=customXml/itemProps5.xml><?xml version="1.0" encoding="utf-8"?>
-<ds:datastoreItem xmlns:ds="http://schemas.openxmlformats.org/officeDocument/2006/customXml" ds:itemID="{5D231407-9DE8-43C8-82FA-E980C28C8725}">
+<ds:datastoreItem xmlns:ds="http://schemas.openxmlformats.org/officeDocument/2006/customXml" ds:itemID="{CB8C6888-83FF-42CB-9ED7-636342ED1A36}">
   <ds:schemaRefs>
     <ds:schemaRef ds:uri="http://schemas.openxmlformats.org/officeDocument/2006/bibliography"/>
   </ds:schemaRefs>

</xml_diff>